<commit_message>
Final changes in presentation and report
</commit_message>
<xml_diff>
--- a/Report.docx
+++ b/Report.docx
@@ -80,19 +80,19 @@
         <w:rPr>
           <w:sz w:val="32"/>
         </w:rPr>
-        <w:t>November</w:t>
+        <w:t>March</w:t>
       </w:r>
       <w:r>
         <w:rPr>
           <w:sz w:val="32"/>
         </w:rPr>
-        <w:t xml:space="preserve"> 1</w:t>
+        <w:t xml:space="preserve"> </w:t>
       </w:r>
       <w:r>
         <w:rPr>
           <w:sz w:val="32"/>
         </w:rPr>
-        <w:t>6</w:t>
+        <w:t>23</w:t>
       </w:r>
       <w:r>
         <w:rPr>
@@ -104,7 +104,13 @@
         <w:rPr>
           <w:sz w:val="32"/>
         </w:rPr>
-        <w:t>20</w:t>
+        <w:t>2</w:t>
+      </w:r>
+      <w:r>
+        <w:rPr>
+          <w:sz w:val="32"/>
+        </w:rPr>
+        <w:t>1</w:t>
       </w:r>
       <w:r>
         <w:rPr>
@@ -133,13 +139,8 @@
         <w:spacing w:after="40"/>
         <w:ind w:left="265" w:hanging="280"/>
       </w:pPr>
-      <w:proofErr w:type="spellStart"/>
-      <w:r>
-        <w:t>Introduction</w:t>
-      </w:r>
-      <w:proofErr w:type="spellEnd"/>
-      <w:r>
-        <w:t xml:space="preserve"> </w:t>
+      <w:r>
+        <w:t xml:space="preserve">Introduction </w:t>
       </w:r>
     </w:p>
     <w:p>
@@ -234,13 +235,8 @@
         <w:pStyle w:val="Ttulo2"/>
         <w:ind w:left="345" w:hanging="360"/>
       </w:pPr>
-      <w:proofErr w:type="spellStart"/>
-      <w:r>
-        <w:t>Problem</w:t>
-      </w:r>
-      <w:proofErr w:type="spellEnd"/>
-      <w:r>
-        <w:t xml:space="preserve"> </w:t>
+      <w:r>
+        <w:t xml:space="preserve">Problem </w:t>
       </w:r>
     </w:p>
     <w:p>
@@ -291,31 +287,7 @@
         <w:ind w:left="265" w:hanging="280"/>
       </w:pPr>
       <w:r>
-        <w:t xml:space="preserve">Data </w:t>
-      </w:r>
-      <w:proofErr w:type="spellStart"/>
-      <w:r>
-        <w:t>acquisition</w:t>
-      </w:r>
-      <w:proofErr w:type="spellEnd"/>
-      <w:r>
-        <w:t xml:space="preserve"> </w:t>
-      </w:r>
-      <w:proofErr w:type="spellStart"/>
-      <w:r>
-        <w:t>and</w:t>
-      </w:r>
-      <w:proofErr w:type="spellEnd"/>
-      <w:r>
-        <w:t xml:space="preserve"> </w:t>
-      </w:r>
-      <w:proofErr w:type="spellStart"/>
-      <w:r>
-        <w:t>cleaning</w:t>
-      </w:r>
-      <w:proofErr w:type="spellEnd"/>
-      <w:r>
-        <w:t xml:space="preserve"> </w:t>
+        <w:t xml:space="preserve">Data acquisition and cleaning </w:t>
       </w:r>
     </w:p>
     <w:p>
@@ -408,13 +380,8 @@
     </w:p>
     <w:p>
       <w:r>
-        <w:t xml:space="preserve">From the Wikipedia’s </w:t>
-      </w:r>
-      <w:proofErr w:type="spellStart"/>
-      <w:r>
-        <w:t>dataframe</w:t>
-      </w:r>
-      <w:proofErr w:type="spellEnd"/>
+        <w:t>From the Wikipedia’s dataframe</w:t>
+      </w:r>
       <w:r>
         <w:t>, all the cells that don’t have an assigned borough were excluded. Also, all the “slashes” separation</w:t>
       </w:r>
@@ -422,30 +389,14 @@
         <w:t>s</w:t>
       </w:r>
       <w:r>
-        <w:t xml:space="preserve"> were changed to commas. In order to merge this </w:t>
-      </w:r>
-      <w:proofErr w:type="spellStart"/>
-      <w:r>
-        <w:t>dataframe</w:t>
-      </w:r>
-      <w:proofErr w:type="spellEnd"/>
-      <w:r>
-        <w:t xml:space="preserve"> with the geospatial one, it was necessary to check if the merge variable “Postal Code” was in the same </w:t>
+        <w:t xml:space="preserve"> were changed to commas. In order to merge this dataframe with the geospatial one, it was necessary to check if the merge variable “Postal Code” was in the same </w:t>
       </w:r>
       <w:r>
         <w:lastRenderedPageBreak/>
         <w:t>format in both datasets and if it wasn’t, to standardize it.</w:t>
       </w:r>
       <w:r>
-        <w:t xml:space="preserve"> After the merging, the final </w:t>
-      </w:r>
-      <w:proofErr w:type="spellStart"/>
-      <w:r>
-        <w:t>dataframe</w:t>
-      </w:r>
-      <w:proofErr w:type="spellEnd"/>
-      <w:r>
-        <w:t xml:space="preserve"> was reduced to work only with Toronto neighborhoods. </w:t>
+        <w:t xml:space="preserve"> After the merging, the final dataframe was reduced to work only with Toronto neighborhoods. </w:t>
       </w:r>
     </w:p>
     <w:p>
@@ -496,6 +447,32 @@
     </w:p>
     <w:p>
       <w:pPr>
+        <w:ind w:left="0" w:firstLine="0"/>
+      </w:pPr>
+    </w:p>
+    <w:p>
+      <w:pPr>
+        <w:pStyle w:val="Ttulo1"/>
+        <w:ind w:left="265" w:hanging="280"/>
+      </w:pPr>
+      <w:r>
+        <w:t>Methodology</w:t>
+      </w:r>
+    </w:p>
+    <w:p>
+      <w:pPr>
+        <w:rPr>
+          <w:lang w:val="pt-BR"/>
+        </w:rPr>
+      </w:pPr>
+    </w:p>
+    <w:p>
+      <w:pPr>
+        <w:ind w:left="0" w:firstLine="0"/>
+      </w:pPr>
+    </w:p>
+    <w:p>
+      <w:pPr>
         <w:pStyle w:val="Ttulo2"/>
         <w:ind w:left="345" w:hanging="360"/>
         <w:rPr>
@@ -506,45 +483,6 @@
         <w:rPr>
           <w:lang w:val="en-US"/>
         </w:rPr>
-        <w:t>Feature selection</w:t>
-      </w:r>
-    </w:p>
-    <w:p/>
-    <w:p>
-      <w:pPr>
-        <w:pStyle w:val="Ttulo1"/>
-        <w:ind w:left="265" w:hanging="280"/>
-      </w:pPr>
-      <w:proofErr w:type="spellStart"/>
-      <w:r>
-        <w:t>Methodology</w:t>
-      </w:r>
-      <w:proofErr w:type="spellEnd"/>
-    </w:p>
-    <w:p>
-      <w:pPr>
-        <w:rPr>
-          <w:lang w:val="pt-BR"/>
-        </w:rPr>
-      </w:pPr>
-    </w:p>
-    <w:p>
-      <w:pPr>
-        <w:ind w:left="0" w:firstLine="0"/>
-      </w:pPr>
-    </w:p>
-    <w:p>
-      <w:pPr>
-        <w:pStyle w:val="Ttulo2"/>
-        <w:ind w:left="345" w:hanging="360"/>
-        <w:rPr>
-          <w:lang w:val="en-US"/>
-        </w:rPr>
-      </w:pPr>
-      <w:r>
-        <w:rPr>
-          <w:lang w:val="en-US"/>
-        </w:rPr>
         <w:t>Foursquare access</w:t>
       </w:r>
     </w:p>
@@ -574,31 +512,7 @@
         <w:t xml:space="preserve"> to work with </w:t>
       </w:r>
       <w:r>
-        <w:t xml:space="preserve">when </w:t>
-      </w:r>
-      <w:proofErr w:type="spellStart"/>
-      <w:r>
-        <w:t>analysing</w:t>
-      </w:r>
-      <w:proofErr w:type="spellEnd"/>
-      <w:r>
-        <w:t xml:space="preserve"> data. Therefore, a </w:t>
-      </w:r>
-      <w:proofErr w:type="spellStart"/>
-      <w:r>
-        <w:t>dataframe</w:t>
-      </w:r>
-      <w:proofErr w:type="spellEnd"/>
-      <w:r>
-        <w:t xml:space="preserve"> was made out of it. The </w:t>
-      </w:r>
-      <w:proofErr w:type="spellStart"/>
-      <w:r>
-        <w:t>dataframe</w:t>
-      </w:r>
-      <w:proofErr w:type="spellEnd"/>
-      <w:r>
-        <w:t xml:space="preserve"> contained all the main data needed to the project, like the name of the venue, its geospatial data and to which category it belongs (restaurant, park, bakery etc.).</w:t>
+        <w:t>when analysing data. Therefore, a dataframe was made out of it. The dataframe contained all the main data needed to the project, like the name of the venue, its geospatial data and to which category it belongs (restaurant, park, bakery etc.).</w:t>
       </w:r>
     </w:p>
     <w:p>
@@ -671,23 +585,7 @@
           <w:sz w:val="22"/>
           <w:szCs w:val="20"/>
         </w:rPr>
-        <w:t xml:space="preserve">Figure 1. Sample of the </w:t>
-      </w:r>
-      <w:proofErr w:type="spellStart"/>
-      <w:r>
-        <w:rPr>
-          <w:sz w:val="22"/>
-          <w:szCs w:val="20"/>
-        </w:rPr>
-        <w:t>dataframe</w:t>
-      </w:r>
-      <w:proofErr w:type="spellEnd"/>
-      <w:r>
-        <w:rPr>
-          <w:sz w:val="22"/>
-          <w:szCs w:val="20"/>
-        </w:rPr>
-        <w:t xml:space="preserve"> generated from the JSON</w:t>
+        <w:t>Figure 1. Sample of the dataframe generated from the JSON</w:t>
       </w:r>
       <w:r>
         <w:rPr>
@@ -720,15 +618,7 @@
     </w:p>
     <w:p>
       <w:r>
-        <w:t xml:space="preserve">Now that data about the venues was acquired, the next step was to merge it with the data we already had from the neighborhoods in Toronto. This produced a </w:t>
-      </w:r>
-      <w:proofErr w:type="spellStart"/>
-      <w:r>
-        <w:t>dataframe</w:t>
-      </w:r>
-      <w:proofErr w:type="spellEnd"/>
-      <w:r>
-        <w:t xml:space="preserve"> ready for the exploratory analysis.</w:t>
+        <w:t>Now that data about the venues was acquired, the next step was to merge it with the data we already had from the neighborhoods in Toronto. This produced a dataframe ready for the exploratory analysis.</w:t>
       </w:r>
     </w:p>
     <w:p>
@@ -813,58 +703,34 @@
           <w:sz w:val="22"/>
           <w:szCs w:val="20"/>
         </w:rPr>
-        <w:t xml:space="preserve">. Sample of the </w:t>
-      </w:r>
-      <w:proofErr w:type="spellStart"/>
+        <w:t xml:space="preserve">. Sample of the dataframe </w:t>
+      </w:r>
       <w:r>
         <w:rPr>
           <w:sz w:val="22"/>
           <w:szCs w:val="20"/>
         </w:rPr>
-        <w:t>dataframe</w:t>
-      </w:r>
-      <w:proofErr w:type="spellEnd"/>
+        <w:t>with venues data including to which neighborhood it belongs</w:t>
+      </w:r>
       <w:r>
         <w:rPr>
           <w:sz w:val="22"/>
           <w:szCs w:val="20"/>
         </w:rPr>
-        <w:t xml:space="preserve"> </w:t>
-      </w:r>
-      <w:r>
+        <w:t>.</w:t>
+      </w:r>
+    </w:p>
+    <w:p>
+      <w:pPr>
         <w:rPr>
           <w:sz w:val="22"/>
           <w:szCs w:val="20"/>
         </w:rPr>
-        <w:t>with venues data including to which neighborhood it belongs</w:t>
-      </w:r>
-      <w:r>
-        <w:rPr>
-          <w:sz w:val="22"/>
-          <w:szCs w:val="20"/>
-        </w:rPr>
-        <w:t>.</w:t>
-      </w:r>
-    </w:p>
-    <w:p>
-      <w:pPr>
-        <w:rPr>
-          <w:sz w:val="22"/>
-          <w:szCs w:val="20"/>
-        </w:rPr>
-      </w:pPr>
-    </w:p>
-    <w:p>
-      <w:r>
-        <w:t xml:space="preserve">After that, this </w:t>
-      </w:r>
-      <w:proofErr w:type="spellStart"/>
-      <w:r>
-        <w:t>dataframe</w:t>
-      </w:r>
-      <w:proofErr w:type="spellEnd"/>
-      <w:r>
-        <w:t xml:space="preserve"> was grouped by neighborhood to see how many venues registers were there to each neighborhood.</w:t>
+      </w:pPr>
+    </w:p>
+    <w:p>
+      <w:r>
+        <w:t>After that, this dataframe was grouped by neighborhood to see how many venues registers were there to each neighborhood.</w:t>
       </w:r>
       <w:r>
         <w:t xml:space="preserve"> </w:t>
@@ -958,55 +824,23 @@
           <w:sz w:val="22"/>
           <w:szCs w:val="20"/>
         </w:rPr>
-        <w:t xml:space="preserve">grouped </w:t>
-      </w:r>
-      <w:proofErr w:type="spellStart"/>
-      <w:r>
+        <w:t>grouped dataframe.</w:t>
+      </w:r>
+    </w:p>
+    <w:p>
+      <w:pPr>
         <w:rPr>
           <w:sz w:val="22"/>
           <w:szCs w:val="20"/>
         </w:rPr>
-        <w:t>dataframe</w:t>
-      </w:r>
-      <w:proofErr w:type="spellEnd"/>
-      <w:r>
-        <w:rPr>
-          <w:sz w:val="22"/>
-          <w:szCs w:val="20"/>
-        </w:rPr>
-        <w:t>.</w:t>
-      </w:r>
-    </w:p>
-    <w:p>
-      <w:pPr>
-        <w:rPr>
-          <w:sz w:val="22"/>
-          <w:szCs w:val="20"/>
-        </w:rPr>
-      </w:pPr>
-    </w:p>
-    <w:p>
-      <w:r>
-        <w:t xml:space="preserve">The next objective was to get the 5 most common venues to each neighborhood. In order to do that, a one-hot encoded </w:t>
-      </w:r>
-      <w:proofErr w:type="spellStart"/>
-      <w:r>
-        <w:t>dataframe</w:t>
-      </w:r>
-      <w:proofErr w:type="spellEnd"/>
-      <w:r>
-        <w:t xml:space="preserve"> was generated (transforming the categorical values in numerical ones) and it was grouped in a way to show the mean values of each venues inside each neighborhood register. That way, it was possible to see which venue had the highest mean value, that is, which are the most common venues to each neighborhood.</w:t>
-      </w:r>
-      <w:r>
-        <w:t xml:space="preserve"> That new info was used to generate a new </w:t>
-      </w:r>
-      <w:proofErr w:type="spellStart"/>
-      <w:r>
-        <w:t>dataframe</w:t>
-      </w:r>
-      <w:proofErr w:type="spellEnd"/>
-      <w:r>
-        <w:t xml:space="preserve"> in which each register was a neighborhood and the variables were the 5 most common venues regarding that neighborhood. </w:t>
+      </w:pPr>
+    </w:p>
+    <w:p>
+      <w:r>
+        <w:t>The next objective was to get the 5 most common venues to each neighborhood. In order to do that, a one-hot encoded dataframe was generated (transforming the categorical values in numerical ones) and it was grouped in a way to show the mean values of each venues inside each neighborhood register. That way, it was possible to see which venue had the highest mean value, that is, which are the most common venues to each neighborhood.</w:t>
+      </w:r>
+      <w:r>
+        <w:t xml:space="preserve"> That new info was used to generate a new dataframe in which each register was a neighborhood and the variables were the 5 most common venues regarding that neighborhood. </w:t>
       </w:r>
     </w:p>
     <w:p>
@@ -1108,23 +942,7 @@
           <w:sz w:val="22"/>
           <w:szCs w:val="20"/>
         </w:rPr>
-        <w:t xml:space="preserve">the </w:t>
-      </w:r>
-      <w:proofErr w:type="spellStart"/>
-      <w:r>
-        <w:rPr>
-          <w:sz w:val="22"/>
-          <w:szCs w:val="20"/>
-        </w:rPr>
-        <w:t>dataframe</w:t>
-      </w:r>
-      <w:proofErr w:type="spellEnd"/>
-      <w:r>
-        <w:rPr>
-          <w:sz w:val="22"/>
-          <w:szCs w:val="20"/>
-        </w:rPr>
-        <w:t xml:space="preserve"> containing the 5 most common venues in each neighborhood.</w:t>
+        <w:t>the dataframe containing the 5 most common venues in each neighborhood.</w:t>
       </w:r>
     </w:p>
     <w:p/>
@@ -1201,26 +1019,10 @@
         <w:t xml:space="preserve"> significantly.</w:t>
       </w:r>
       <w:r>
-        <w:t xml:space="preserve"> After the number of clusters was determined, the algorithm assigned each neighborhood of the </w:t>
-      </w:r>
-      <w:proofErr w:type="spellStart"/>
-      <w:r>
-        <w:t>dataframe</w:t>
-      </w:r>
-      <w:proofErr w:type="spellEnd"/>
-      <w:r>
-        <w:t xml:space="preserve"> to a cluster</w:t>
-      </w:r>
-      <w:r>
-        <w:t xml:space="preserve">. Now it was necessary to </w:t>
-      </w:r>
-      <w:proofErr w:type="spellStart"/>
-      <w:r>
-        <w:t>analyse</w:t>
-      </w:r>
-      <w:proofErr w:type="spellEnd"/>
-      <w:r>
-        <w:t xml:space="preserve"> each cluster and decide if there were adjustments to be made and which cluster is the best choice to open a coffee shop.</w:t>
+        <w:t xml:space="preserve"> After the number of clusters was determined, the algorithm assigned each neighborhood of the dataframe to a cluster</w:t>
+      </w:r>
+      <w:r>
+        <w:t>. Now it was necessary to analyse each cluster and decide if there were adjustments to be made and which cluster is the best choice to open a coffee shop.</w:t>
       </w:r>
     </w:p>
     <w:p>

</xml_diff>